<commit_message>
Atualizado Exercicios Parte 1 - 1 ao 4
</commit_message>
<xml_diff>
--- a/AT/documentos/samuel_hermany_DR4_AT.docx
+++ b/AT/documentos/samuel_hermany_DR4_AT.docx
@@ -4239,6 +4239,7 @@
                                     <w:dataBinding w:prefixMappings="xmlns:ns0='http://purl.org/dc/elements/1.1/' xmlns:ns1='http://schemas.openxmlformats.org/package/2006/metadata/core-properties' " w:xpath="/ns1:coreProperties[1]/ns0:subject[1]" w:storeItemID="{6C3C8BC8-F283-45AE-878A-BAB7291924A1}"/>
                                     <w:text/>
                                   </w:sdtPr>
+                                  <w:sdtEndPr/>
                                   <w:sdtContent>
                                     <w:r>
                                       <w:rPr>
@@ -4355,6 +4356,7 @@
                               <w:dataBinding w:prefixMappings="xmlns:ns0='http://purl.org/dc/elements/1.1/' xmlns:ns1='http://schemas.openxmlformats.org/package/2006/metadata/core-properties' " w:xpath="/ns1:coreProperties[1]/ns0:subject[1]" w:storeItemID="{6C3C8BC8-F283-45AE-878A-BAB7291924A1}"/>
                               <w:text/>
                             </w:sdtPr>
+                            <w:sdtEndPr/>
                             <w:sdtContent>
                               <w:r>
                                 <w:rPr>
@@ -4568,13 +4570,21 @@
         <w:t>ink GitHub</w:t>
       </w:r>
     </w:p>
+    <w:p>
+      <w:hyperlink r:id="rId7" w:history="1">
+        <w:r>
+          <w:rPr>
+            <w:rStyle w:val="Hyperlink"/>
+          </w:rPr>
+          <w:t>https://github.com/faculdade-infnet/IV-2-C_sharp/tree/main/AT</w:t>
+        </w:r>
+      </w:hyperlink>
+    </w:p>
+    <w:p/>
     <w:p/>
     <w:p>
-      <w:pPr>
-        <w:pStyle w:val="Ttulo1"/>
-      </w:pPr>
       <w:r>
-        <w:t>Exercício</w:t>
+        <w:t>No arquivo README.MD estão as explicações de onde está cada exercício e como funciona a página</w:t>
       </w:r>
     </w:p>
     <w:sectPr>

</xml_diff>